<commit_message>
Added the ability to throw balls
</commit_message>
<xml_diff>
--- a/Documentation/Programming Plan.docx
+++ b/Documentation/Programming Plan.docx
@@ -6,6 +6,8 @@
       <w:r>
         <w:t>Programming Plan</w:t>
       </w:r>
+      <w:bookmarkStart w:id="0" w:name="_GoBack"/>
+      <w:bookmarkEnd w:id="0"/>
     </w:p>
     <w:p/>
     <w:p>
@@ -80,12 +82,7 @@
     </w:p>
     <w:p>
       <w:r>
-        <w:t>https://drive.google.com/drive/folders/0BxEiYrSnB7tgTHN</w:t>
-      </w:r>
-      <w:bookmarkStart w:id="0" w:name="_GoBack"/>
-      <w:bookmarkEnd w:id="0"/>
-      <w:r>
-        <w:t>6Vk04Sm9QUkE</w:t>
+        <w:t>https://drive.google.com/drive/folders/0BxEiYrSnB7tgTHN6Vk04Sm9QUkE</w:t>
       </w:r>
     </w:p>
     <w:sectPr>

</xml_diff>

<commit_message>
Started Making the Game
</commit_message>
<xml_diff>
--- a/Documentation/Programming Plan.docx
+++ b/Documentation/Programming Plan.docx
@@ -6,13 +6,19 @@
       <w:r>
         <w:t>Programming Plan</w:t>
       </w:r>
-      <w:bookmarkStart w:id="0" w:name="_GoBack"/>
-      <w:bookmarkEnd w:id="0"/>
     </w:p>
     <w:p/>
     <w:p>
       <w:r>
         <w:t>Make a prototype of the player:</w:t>
+      </w:r>
+    </w:p>
+    <w:p>
+      <w:r>
+        <w:t xml:space="preserve"> Question: </w:t>
+      </w:r>
+      <w:r>
+        <w:t>How fun the core mechanics are?</w:t>
       </w:r>
     </w:p>
     <w:p>
@@ -22,9 +28,15 @@
           <w:ilvl w:val="0"/>
           <w:numId w:val="1"/>
         </w:numPr>
-      </w:pPr>
-      <w:r>
-        <w:t xml:space="preserve"> Teleporting</w:t>
+        <w:rPr>
+          <w:b/>
+        </w:rPr>
+      </w:pPr>
+      <w:r>
+        <w:rPr>
+          <w:b/>
+        </w:rPr>
+        <w:t>Teleporting</w:t>
       </w:r>
     </w:p>
     <w:p>
@@ -34,10 +46,18 @@
           <w:ilvl w:val="0"/>
           <w:numId w:val="1"/>
         </w:numPr>
-      </w:pPr>
-      <w:r>
+        <w:rPr>
+          <w:b/>
+        </w:rPr>
+      </w:pPr>
+      <w:r>
+        <w:rPr>
+          <w:b/>
+        </w:rPr>
         <w:t>Shooting at targets</w:t>
       </w:r>
+      <w:bookmarkStart w:id="0" w:name="_GoBack"/>
+      <w:bookmarkEnd w:id="0"/>
     </w:p>
     <w:p>
       <w:pPr>
@@ -46,10 +66,30 @@
           <w:ilvl w:val="0"/>
           <w:numId w:val="1"/>
         </w:numPr>
-      </w:pPr>
-      <w:r>
+        <w:rPr>
+          <w:b/>
+        </w:rPr>
+      </w:pPr>
+      <w:r>
+        <w:rPr>
+          <w:b/>
+        </w:rPr>
         <w:t>Targets will spawn in different places</w:t>
       </w:r>
+      <w:r>
+        <w:rPr>
+          <w:b/>
+        </w:rPr>
+        <w:t xml:space="preserve"> </w:t>
+      </w:r>
+      <w:proofErr w:type="spellStart"/>
+      <w:r>
+        <w:rPr>
+          <w:b/>
+        </w:rPr>
+        <w:t>dinamically</w:t>
+      </w:r>
+      <w:proofErr w:type="spellEnd"/>
     </w:p>
     <w:p>
       <w:pPr>
@@ -58,8 +98,14 @@
           <w:ilvl w:val="0"/>
           <w:numId w:val="1"/>
         </w:numPr>
-      </w:pPr>
-      <w:r>
+        <w:rPr>
+          <w:b/>
+        </w:rPr>
+      </w:pPr>
+      <w:r>
+        <w:rPr>
+          <w:b/>
+        </w:rPr>
         <w:t>Targets will move and spawn in different places</w:t>
       </w:r>
     </w:p>
@@ -70,8 +116,14 @@
           <w:ilvl w:val="0"/>
           <w:numId w:val="1"/>
         </w:numPr>
-      </w:pPr>
-      <w:r>
+        <w:rPr>
+          <w:b/>
+        </w:rPr>
+      </w:pPr>
+      <w:r>
+        <w:rPr>
+          <w:b/>
+        </w:rPr>
         <w:t>Platforms will move</w:t>
       </w:r>
     </w:p>
@@ -338,6 +390,7 @@
     <w:lsdException w:name="HTML Sample" w:semiHidden="1" w:unhideWhenUsed="1"/>
     <w:lsdException w:name="HTML Typewriter" w:semiHidden="1" w:unhideWhenUsed="1"/>
     <w:lsdException w:name="HTML Variable" w:semiHidden="1" w:unhideWhenUsed="1"/>
+    <w:lsdException w:name="Normal Table" w:semiHidden="1" w:unhideWhenUsed="1"/>
     <w:lsdException w:name="annotation subject" w:semiHidden="1" w:unhideWhenUsed="1"/>
     <w:lsdException w:name="No List" w:semiHidden="1" w:unhideWhenUsed="1"/>
     <w:lsdException w:name="Outline List 1" w:semiHidden="1" w:unhideWhenUsed="1"/>
@@ -384,8 +437,10 @@
     <w:lsdException w:name="Table Subtle 2" w:semiHidden="1" w:unhideWhenUsed="1"/>
     <w:lsdException w:name="Table Web 1" w:semiHidden="1" w:unhideWhenUsed="1"/>
     <w:lsdException w:name="Table Web 2" w:semiHidden="1" w:unhideWhenUsed="1"/>
+    <w:lsdException w:name="Table Web 3" w:semiHidden="1" w:unhideWhenUsed="1"/>
     <w:lsdException w:name="Balloon Text" w:semiHidden="1" w:unhideWhenUsed="1"/>
     <w:lsdException w:name="Table Grid" w:uiPriority="39"/>
+    <w:lsdException w:name="Table Theme" w:semiHidden="1" w:unhideWhenUsed="1"/>
     <w:lsdException w:name="Placeholder Text" w:semiHidden="1"/>
     <w:lsdException w:name="No Spacing" w:uiPriority="1" w:qFormat="1"/>
     <w:lsdException w:name="Light Shading" w:uiPriority="60"/>

</xml_diff>